<commit_message>
Corrected Typo in Resume
</commit_message>
<xml_diff>
--- a/resume.docx
+++ b/resume.docx
@@ -252,34 +252,7 @@
           <w:sz w:val="20"/>
           <w:szCs w:val="18"/>
         </w:rPr>
-        <w:t>jamesvonalamag</w:t>
-      </w:r>
-      <w:r>
-        <w:rPr>
-          <w:rFonts w:ascii="Segoe UI" w:hAnsi="Segoe UI" w:cs="Segoe UI"/>
-          <w:color w:val="000000"/>
-          <w:sz w:val="20"/>
-          <w:szCs w:val="18"/>
-        </w:rPr>
-        <w:t>@</w:t>
-      </w:r>
-      <w:r>
-        <w:rPr>
-          <w:rFonts w:ascii="Segoe UI" w:hAnsi="Segoe UI" w:cs="Segoe UI"/>
-          <w:color w:val="000000"/>
-          <w:sz w:val="20"/>
-          <w:szCs w:val="18"/>
-        </w:rPr>
-        <w:t>gmail.com</w:t>
-      </w:r>
-      <w:r>
-        <w:rPr>
-          <w:rFonts w:ascii="Segoe UI" w:hAnsi="Segoe UI" w:cs="Segoe UI"/>
-          <w:color w:val="000000"/>
-          <w:sz w:val="20"/>
-          <w:szCs w:val="18"/>
-        </w:rPr>
-        <w:t xml:space="preserve"> </w:t>
+        <w:t xml:space="preserve">jamesvonalamag@gmail.com </w:t>
       </w:r>
       <w:r>
         <w:rPr>
@@ -352,9 +325,8 @@
           <w:sz w:val="20"/>
           <w:szCs w:val="18"/>
         </w:rPr>
-        <w:t>github.com/</w:t>
-      </w:r>
-      <w:proofErr w:type="spellStart"/>
+        <w:t>github.com/james</w:t>
+      </w:r>
       <w:r>
         <w:rPr>
           <w:rFonts w:ascii="Segoe UI" w:hAnsi="Segoe UI" w:cs="Segoe UI"/>
@@ -362,9 +334,8 @@
           <w:sz w:val="20"/>
           <w:szCs w:val="18"/>
         </w:rPr>
-        <w:t>james</w:t>
-      </w:r>
-      <w:proofErr w:type="spellEnd"/>
+        <w:t>-</w:t>
+      </w:r>
       <w:r>
         <w:rPr>
           <w:rFonts w:ascii="Segoe UI" w:hAnsi="Segoe UI" w:cs="Segoe UI"/>
@@ -372,7 +343,16 @@
           <w:sz w:val="20"/>
           <w:szCs w:val="18"/>
         </w:rPr>
-        <w:t>-</w:t>
+        <w:t>von</w:t>
+      </w:r>
+      <w:r>
+        <w:rPr>
+          <w:rFonts w:ascii="Segoe UI" w:hAnsi="Segoe UI" w:cs="Segoe UI"/>
+          <w:color w:val="000000"/>
+          <w:sz w:val="20"/>
+          <w:szCs w:val="18"/>
+        </w:rPr>
+        <w:t xml:space="preserve">   </w:t>
       </w:r>
       <w:r>
         <w:rPr>
@@ -381,16 +361,8 @@
           <w:sz w:val="20"/>
           <w:szCs w:val="18"/>
         </w:rPr>
-        <w:t>von</w:t>
-      </w:r>
-      <w:r>
-        <w:rPr>
-          <w:rFonts w:ascii="Segoe UI" w:hAnsi="Segoe UI" w:cs="Segoe UI"/>
-          <w:color w:val="000000"/>
-          <w:sz w:val="20"/>
-          <w:szCs w:val="18"/>
-        </w:rPr>
-        <w:t xml:space="preserve">   </w:t>
+        <w:br/>
+        <w:t xml:space="preserve">jamesvon.tk </w:t>
       </w:r>
       <w:r>
         <w:rPr>
@@ -405,33 +377,6 @@
         <w:rPr>
           <w:rFonts w:ascii="Segoe UI" w:hAnsi="Segoe UI" w:cs="Segoe UI"/>
           <w:color w:val="0070C0"/>
-          <w:sz w:val="20"/>
-          <w:szCs w:val="18"/>
-        </w:rPr>
-        <w:t>jamesvon.tk</w:t>
-      </w:r>
-      <w:r>
-        <w:rPr>
-          <w:rFonts w:ascii="Segoe UI" w:hAnsi="Segoe UI" w:cs="Segoe UI"/>
-          <w:color w:val="0070C0"/>
-          <w:sz w:val="20"/>
-          <w:szCs w:val="18"/>
-        </w:rPr>
-        <w:t xml:space="preserve"> </w:t>
-      </w:r>
-      <w:r>
-        <w:rPr>
-          <w:rFonts w:ascii="Segoe UI" w:hAnsi="Segoe UI" w:cs="Segoe UI"/>
-          <w:color w:val="0070C0"/>
-          <w:sz w:val="20"/>
-          <w:szCs w:val="18"/>
-        </w:rPr>
-        <w:br/>
-      </w:r>
-      <w:r>
-        <w:rPr>
-          <w:rFonts w:ascii="Segoe UI" w:hAnsi="Segoe UI" w:cs="Segoe UI"/>
-          <w:color w:val="0070C0"/>
           <w:sz w:val="18"/>
           <w:szCs w:val="18"/>
         </w:rPr>
@@ -453,7 +398,6 @@
         </w:rPr>
         <w:br/>
       </w:r>
-      <w:proofErr w:type="spellStart"/>
       <w:r>
         <w:rPr>
           <w:rFonts w:ascii="Segoe UI" w:hAnsi="Segoe UI" w:cs="Segoe UI"/>
@@ -463,9 +407,8 @@
           <w:sz w:val="18"/>
           <w:szCs w:val="18"/>
         </w:rPr>
-        <w:t>Misamis</w:t>
-      </w:r>
-      <w:proofErr w:type="spellEnd"/>
+        <w:t xml:space="preserve">Misamis University      </w:t>
+      </w:r>
       <w:r>
         <w:rPr>
           <w:rFonts w:ascii="Segoe UI" w:hAnsi="Segoe UI" w:cs="Segoe UI"/>
@@ -475,7 +418,7 @@
           <w:sz w:val="18"/>
           <w:szCs w:val="18"/>
         </w:rPr>
-        <w:t xml:space="preserve"> University      </w:t>
+        <w:tab/>
       </w:r>
       <w:r>
         <w:rPr>
@@ -552,7 +495,7 @@
           <w:sz w:val="18"/>
           <w:szCs w:val="18"/>
         </w:rPr>
-        <w:tab/>
+        <w:t xml:space="preserve"> </w:t>
       </w:r>
       <w:r>
         <w:rPr>
@@ -563,7 +506,7 @@
           <w:sz w:val="18"/>
           <w:szCs w:val="18"/>
         </w:rPr>
-        <w:t xml:space="preserve"> </w:t>
+        <w:t xml:space="preserve">           </w:t>
       </w:r>
       <w:r>
         <w:rPr>
@@ -574,50 +517,17 @@
           <w:sz w:val="18"/>
           <w:szCs w:val="18"/>
         </w:rPr>
-        <w:t xml:space="preserve">           </w:t>
-      </w:r>
-      <w:r>
-        <w:rPr>
-          <w:rFonts w:ascii="Segoe UI" w:hAnsi="Segoe UI" w:cs="Segoe UI"/>
-          <w:b/>
-          <w:bCs/>
-          <w:color w:val="000000"/>
-          <w:sz w:val="18"/>
-          <w:szCs w:val="18"/>
-        </w:rPr>
         <w:t xml:space="preserve"> </w:t>
       </w:r>
-      <w:proofErr w:type="spellStart"/>
-      <w:r>
-        <w:rPr>
-          <w:rFonts w:ascii="Segoe UI" w:hAnsi="Segoe UI" w:cs="Segoe UI"/>
-          <w:color w:val="000000"/>
-          <w:sz w:val="18"/>
-          <w:szCs w:val="18"/>
-        </w:rPr>
-        <w:t>Ozamiz</w:t>
-      </w:r>
-      <w:proofErr w:type="spellEnd"/>
-      <w:r>
-        <w:rPr>
-          <w:rFonts w:ascii="Segoe UI" w:hAnsi="Segoe UI" w:cs="Segoe UI"/>
-          <w:color w:val="000000"/>
-          <w:sz w:val="18"/>
-          <w:szCs w:val="18"/>
-        </w:rPr>
-        <w:t xml:space="preserve">, </w:t>
-      </w:r>
-      <w:proofErr w:type="spellStart"/>
-      <w:r>
-        <w:rPr>
-          <w:rFonts w:ascii="Segoe UI" w:hAnsi="Segoe UI" w:cs="Segoe UI"/>
-          <w:color w:val="000000"/>
-          <w:sz w:val="18"/>
-          <w:szCs w:val="18"/>
-        </w:rPr>
-        <w:t>Misamis</w:t>
-      </w:r>
-      <w:proofErr w:type="spellEnd"/>
+      <w:r>
+        <w:rPr>
+          <w:rFonts w:ascii="Segoe UI" w:hAnsi="Segoe UI" w:cs="Segoe UI"/>
+          <w:color w:val="000000"/>
+          <w:sz w:val="18"/>
+          <w:szCs w:val="18"/>
+        </w:rPr>
+        <w:t>Ozamiz, Misamis</w:t>
+      </w:r>
       <w:r>
         <w:rPr>
           <w:rFonts w:ascii="Segoe UI" w:hAnsi="Segoe UI" w:cs="Segoe UI"/>
@@ -831,106 +741,7 @@
           <w:sz w:val="18"/>
           <w:szCs w:val="18"/>
         </w:rPr>
-        <w:t>Django</w:t>
-      </w:r>
-      <w:r>
-        <w:rPr>
-          <w:rFonts w:ascii="Segoe UI" w:hAnsi="Segoe UI" w:cs="Segoe UI"/>
-          <w:color w:val="000000"/>
-          <w:sz w:val="18"/>
-          <w:szCs w:val="18"/>
-        </w:rPr>
-        <w:t xml:space="preserve">, SQL, </w:t>
-      </w:r>
-      <w:r>
-        <w:rPr>
-          <w:rFonts w:ascii="Segoe UI" w:hAnsi="Segoe UI" w:cs="Segoe UI"/>
-          <w:color w:val="000000"/>
-          <w:sz w:val="18"/>
-          <w:szCs w:val="18"/>
-        </w:rPr>
-        <w:t>C#</w:t>
-      </w:r>
-      <w:r>
-        <w:rPr>
-          <w:rFonts w:ascii="Segoe UI" w:hAnsi="Segoe UI" w:cs="Segoe UI"/>
-          <w:color w:val="000000"/>
-          <w:sz w:val="18"/>
-          <w:szCs w:val="18"/>
-        </w:rPr>
-        <w:t xml:space="preserve">, </w:t>
-      </w:r>
-      <w:r>
-        <w:rPr>
-          <w:rFonts w:ascii="Segoe UI" w:hAnsi="Segoe UI" w:cs="Segoe UI"/>
-          <w:color w:val="000000"/>
-          <w:sz w:val="18"/>
-          <w:szCs w:val="18"/>
-        </w:rPr>
-        <w:t>Node.js</w:t>
-      </w:r>
-      <w:r>
-        <w:rPr>
-          <w:rFonts w:ascii="Segoe UI" w:hAnsi="Segoe UI" w:cs="Segoe UI"/>
-          <w:color w:val="000000"/>
-          <w:sz w:val="18"/>
-          <w:szCs w:val="18"/>
-        </w:rPr>
-        <w:t>,</w:t>
-      </w:r>
-      <w:r>
-        <w:rPr>
-          <w:rFonts w:ascii="Segoe UI" w:hAnsi="Segoe UI" w:cs="Segoe UI"/>
-          <w:color w:val="000000"/>
-          <w:sz w:val="18"/>
-          <w:szCs w:val="18"/>
-        </w:rPr>
-        <w:t xml:space="preserve"> JavaScript</w:t>
-      </w:r>
-      <w:r>
-        <w:rPr>
-          <w:rFonts w:ascii="Segoe UI" w:hAnsi="Segoe UI" w:cs="Segoe UI"/>
-          <w:color w:val="000000"/>
-          <w:sz w:val="18"/>
-          <w:szCs w:val="18"/>
-        </w:rPr>
-        <w:t xml:space="preserve"> </w:t>
-      </w:r>
-      <w:r>
-        <w:rPr>
-          <w:rFonts w:ascii="Segoe UI" w:hAnsi="Segoe UI" w:cs="Segoe UI"/>
-          <w:color w:val="000000"/>
-          <w:sz w:val="18"/>
-          <w:szCs w:val="18"/>
-        </w:rPr>
-        <w:br/>
-      </w:r>
-      <w:r>
-        <w:rPr>
-          <w:rFonts w:ascii="Symbol" w:hAnsi="Symbol" w:cs="Segoe UI"/>
-          <w:color w:val="000000"/>
-          <w:sz w:val="18"/>
-          <w:szCs w:val="18"/>
-        </w:rPr>
-        <w:sym w:font="Symbol" w:char="F0B7"/>
-      </w:r>
-      <w:r>
-        <w:rPr>
-          <w:rFonts w:ascii="Symbol" w:hAnsi="Symbol" w:cs="Segoe UI"/>
-          <w:color w:val="000000"/>
-          <w:sz w:val="18"/>
-          <w:szCs w:val="18"/>
-        </w:rPr>
-        <w:t></w:t>
-      </w:r>
-      <w:r>
-        <w:rPr>
-          <w:rFonts w:ascii="Segoe UI" w:hAnsi="Segoe UI" w:cs="Segoe UI"/>
-          <w:color w:val="000000"/>
-          <w:sz w:val="18"/>
-          <w:szCs w:val="18"/>
-        </w:rPr>
-        <w:t xml:space="preserve">Basics: Django, </w:t>
+        <w:t>Python</w:t>
       </w:r>
       <w:bookmarkStart w:id="0" w:name="_GoBack"/>
       <w:bookmarkEnd w:id="0"/>
@@ -941,7 +752,97 @@
           <w:sz w:val="18"/>
           <w:szCs w:val="18"/>
         </w:rPr>
-        <w:t>PHP</w:t>
+        <w:t xml:space="preserve">, SQL, </w:t>
+      </w:r>
+      <w:r>
+        <w:rPr>
+          <w:rFonts w:ascii="Segoe UI" w:hAnsi="Segoe UI" w:cs="Segoe UI"/>
+          <w:color w:val="000000"/>
+          <w:sz w:val="18"/>
+          <w:szCs w:val="18"/>
+        </w:rPr>
+        <w:t>C#</w:t>
+      </w:r>
+      <w:r>
+        <w:rPr>
+          <w:rFonts w:ascii="Segoe UI" w:hAnsi="Segoe UI" w:cs="Segoe UI"/>
+          <w:color w:val="000000"/>
+          <w:sz w:val="18"/>
+          <w:szCs w:val="18"/>
+        </w:rPr>
+        <w:t xml:space="preserve">, </w:t>
+      </w:r>
+      <w:r>
+        <w:rPr>
+          <w:rFonts w:ascii="Segoe UI" w:hAnsi="Segoe UI" w:cs="Segoe UI"/>
+          <w:color w:val="000000"/>
+          <w:sz w:val="18"/>
+          <w:szCs w:val="18"/>
+        </w:rPr>
+        <w:t>Node.js</w:t>
+      </w:r>
+      <w:r>
+        <w:rPr>
+          <w:rFonts w:ascii="Segoe UI" w:hAnsi="Segoe UI" w:cs="Segoe UI"/>
+          <w:color w:val="000000"/>
+          <w:sz w:val="18"/>
+          <w:szCs w:val="18"/>
+        </w:rPr>
+        <w:t>,</w:t>
+      </w:r>
+      <w:r>
+        <w:rPr>
+          <w:rFonts w:ascii="Segoe UI" w:hAnsi="Segoe UI" w:cs="Segoe UI"/>
+          <w:color w:val="000000"/>
+          <w:sz w:val="18"/>
+          <w:szCs w:val="18"/>
+        </w:rPr>
+        <w:t xml:space="preserve"> JavaScript</w:t>
+      </w:r>
+      <w:r>
+        <w:rPr>
+          <w:rFonts w:ascii="Segoe UI" w:hAnsi="Segoe UI" w:cs="Segoe UI"/>
+          <w:color w:val="000000"/>
+          <w:sz w:val="18"/>
+          <w:szCs w:val="18"/>
+        </w:rPr>
+        <w:t xml:space="preserve"> </w:t>
+      </w:r>
+      <w:r>
+        <w:rPr>
+          <w:rFonts w:ascii="Segoe UI" w:hAnsi="Segoe UI" w:cs="Segoe UI"/>
+          <w:color w:val="000000"/>
+          <w:sz w:val="18"/>
+          <w:szCs w:val="18"/>
+        </w:rPr>
+        <w:br/>
+      </w:r>
+      <w:r>
+        <w:rPr>
+          <w:rFonts w:ascii="Symbol" w:hAnsi="Symbol" w:cs="Segoe UI"/>
+          <w:color w:val="000000"/>
+          <w:sz w:val="18"/>
+          <w:szCs w:val="18"/>
+        </w:rPr>
+        <w:sym w:font="Symbol" w:char="F0B7"/>
+      </w:r>
+      <w:r>
+        <w:rPr>
+          <w:rFonts w:ascii="Symbol" w:hAnsi="Symbol" w:cs="Segoe UI"/>
+          <w:color w:val="000000"/>
+          <w:sz w:val="18"/>
+          <w:szCs w:val="18"/>
+        </w:rPr>
+        <w:t></w:t>
+      </w:r>
+      <w:r>
+        <w:rPr>
+          <w:rFonts w:ascii="Segoe UI" w:hAnsi="Segoe UI" w:cs="Segoe UI"/>
+          <w:color w:val="000000"/>
+          <w:sz w:val="18"/>
+          <w:szCs w:val="18"/>
+        </w:rPr>
+        <w:t>Basics: Django, PHP</w:t>
       </w:r>
       <w:r>
         <w:rPr>
@@ -959,34 +860,7 @@
           <w:sz w:val="18"/>
           <w:szCs w:val="18"/>
         </w:rPr>
-        <w:t xml:space="preserve">Haskell, </w:t>
-      </w:r>
-      <w:r>
-        <w:rPr>
-          <w:rFonts w:ascii="Segoe UI" w:hAnsi="Segoe UI" w:cs="Segoe UI"/>
-          <w:color w:val="000000"/>
-          <w:sz w:val="18"/>
-          <w:szCs w:val="18"/>
-        </w:rPr>
-        <w:t>CSS</w:t>
-      </w:r>
-      <w:r>
-        <w:rPr>
-          <w:rFonts w:ascii="Segoe UI" w:hAnsi="Segoe UI" w:cs="Segoe UI"/>
-          <w:color w:val="000000"/>
-          <w:sz w:val="18"/>
-          <w:szCs w:val="18"/>
-        </w:rPr>
-        <w:t xml:space="preserve">, </w:t>
-      </w:r>
-      <w:r>
-        <w:rPr>
-          <w:rFonts w:ascii="Segoe UI" w:hAnsi="Segoe UI" w:cs="Segoe UI"/>
-          <w:color w:val="000000"/>
-          <w:sz w:val="18"/>
-          <w:szCs w:val="18"/>
-        </w:rPr>
-        <w:t>SASS</w:t>
+        <w:t>Haskell, CSS, SASS</w:t>
       </w:r>
       <w:r>
         <w:rPr>
@@ -1032,47 +906,7 @@
           <w:sz w:val="18"/>
           <w:szCs w:val="18"/>
         </w:rPr>
-        <w:t xml:space="preserve"> Linux/UNIX, Subversion, </w:t>
-      </w:r>
-      <w:proofErr w:type="spellStart"/>
-      <w:r>
-        <w:rPr>
-          <w:rFonts w:ascii="Segoe UI" w:hAnsi="Segoe UI" w:cs="Segoe UI"/>
-          <w:color w:val="000000"/>
-          <w:sz w:val="18"/>
-          <w:szCs w:val="18"/>
-        </w:rPr>
-        <w:t>Git</w:t>
-      </w:r>
-      <w:proofErr w:type="spellEnd"/>
-      <w:r>
-        <w:rPr>
-          <w:rFonts w:ascii="Segoe UI" w:hAnsi="Segoe UI" w:cs="Segoe UI"/>
-          <w:color w:val="000000"/>
-          <w:sz w:val="18"/>
-          <w:szCs w:val="18"/>
-        </w:rPr>
-        <w:t>/</w:t>
-      </w:r>
-      <w:proofErr w:type="spellStart"/>
-      <w:r>
-        <w:rPr>
-          <w:rFonts w:ascii="Segoe UI" w:hAnsi="Segoe UI" w:cs="Segoe UI"/>
-          <w:color w:val="000000"/>
-          <w:sz w:val="18"/>
-          <w:szCs w:val="18"/>
-        </w:rPr>
-        <w:t>Github</w:t>
-      </w:r>
-      <w:proofErr w:type="spellEnd"/>
-      <w:r>
-        <w:rPr>
-          <w:rFonts w:ascii="Segoe UI" w:hAnsi="Segoe UI" w:cs="Segoe UI"/>
-          <w:color w:val="000000"/>
-          <w:sz w:val="18"/>
-          <w:szCs w:val="18"/>
-        </w:rPr>
-        <w:t>, Jekyll, Citrix, Active Directories and LDAP, SQL/Oracle Server Administration</w:t>
+        <w:t xml:space="preserve"> Linux/UNIX, Subversion, Git/Github, Jekyll, Citrix, Active Directories and LDAP, SQL/Oracle Server Administration</w:t>
       </w:r>
       <w:r>
         <w:rPr>
@@ -1521,23 +1355,13 @@
         </w:rPr>
         <w:t xml:space="preserve">   </w:t>
       </w:r>
-      <w:proofErr w:type="gramStart"/>
       <w:r>
         <w:rPr>
           <w:rFonts w:ascii="Segoe UI" w:eastAsia="Arial" w:hAnsi="Segoe UI" w:cs="Segoe UI"/>
           <w:sz w:val="18"/>
           <w:szCs w:val="18"/>
         </w:rPr>
-        <w:t>experience</w:t>
-      </w:r>
-      <w:proofErr w:type="gramEnd"/>
-      <w:r>
-        <w:rPr>
-          <w:rFonts w:ascii="Segoe UI" w:eastAsia="Arial" w:hAnsi="Segoe UI" w:cs="Segoe UI"/>
-          <w:sz w:val="18"/>
-          <w:szCs w:val="18"/>
-        </w:rPr>
-        <w:t xml:space="preserve"> with every interaction.</w:t>
+        <w:t>experience with every interaction.</w:t>
       </w:r>
     </w:p>
     <w:p>
@@ -1573,7 +1397,6 @@
         </w:rPr>
         <w:t xml:space="preserve">Various Local Programming Jobs </w:t>
       </w:r>
-      <w:proofErr w:type="spellStart"/>
       <w:r>
         <w:rPr>
           <w:rFonts w:ascii="Segoe UI" w:hAnsi="Segoe UI" w:cs="Segoe UI"/>
@@ -1582,40 +1405,7 @@
           <w:sz w:val="18"/>
           <w:szCs w:val="18"/>
         </w:rPr>
-        <w:t>Ozamiz</w:t>
-      </w:r>
-      <w:proofErr w:type="spellEnd"/>
-      <w:r>
-        <w:rPr>
-          <w:rFonts w:ascii="Segoe UI" w:hAnsi="Segoe UI" w:cs="Segoe UI"/>
-          <w:bCs/>
-          <w:color w:val="000000"/>
-          <w:sz w:val="18"/>
-          <w:szCs w:val="18"/>
-        </w:rPr>
-        <w:t xml:space="preserve"> City, </w:t>
-      </w:r>
-      <w:proofErr w:type="spellStart"/>
-      <w:r>
-        <w:rPr>
-          <w:rFonts w:ascii="Segoe UI" w:hAnsi="Segoe UI" w:cs="Segoe UI"/>
-          <w:bCs/>
-          <w:color w:val="000000"/>
-          <w:sz w:val="18"/>
-          <w:szCs w:val="18"/>
-        </w:rPr>
-        <w:t>Mis</w:t>
-      </w:r>
-      <w:proofErr w:type="spellEnd"/>
-      <w:r>
-        <w:rPr>
-          <w:rFonts w:ascii="Segoe UI" w:hAnsi="Segoe UI" w:cs="Segoe UI"/>
-          <w:bCs/>
-          <w:color w:val="000000"/>
-          <w:sz w:val="18"/>
-          <w:szCs w:val="18"/>
-        </w:rPr>
-        <w:t>. Occ.</w:t>
+        <w:t>Ozamiz City, Mis. Occ.</w:t>
       </w:r>
     </w:p>
     <w:p>
@@ -1961,16 +1751,7 @@
           <w:sz w:val="18"/>
           <w:szCs w:val="18"/>
         </w:rPr>
-        <w:t xml:space="preserve"> </w:t>
-      </w:r>
-      <w:r>
-        <w:rPr>
-          <w:rFonts w:ascii="Segoe UI" w:hAnsi="Segoe UI" w:cs="Segoe UI"/>
-          <w:color w:val="000000"/>
-          <w:sz w:val="18"/>
-          <w:szCs w:val="18"/>
-        </w:rPr>
-        <w:t>Interactive Windows Forms used for booking clients and for various interactions with the Database.</w:t>
+        <w:t xml:space="preserve"> Interactive Windows Forms used for booking clients and for various interactions with the Database.</w:t>
       </w:r>
     </w:p>
     <w:p>
@@ -2019,16 +1800,7 @@
           <w:sz w:val="18"/>
           <w:szCs w:val="18"/>
         </w:rPr>
-        <w:t xml:space="preserve"> </w:t>
-      </w:r>
-      <w:r>
-        <w:rPr>
-          <w:rFonts w:ascii="Segoe UI" w:hAnsi="Segoe UI" w:cs="Segoe UI"/>
-          <w:color w:val="000000"/>
-          <w:sz w:val="18"/>
-          <w:szCs w:val="18"/>
-        </w:rPr>
-        <w:t>A program that accepts various amounts of data to simulate a futsal game.</w:t>
+        <w:t xml:space="preserve"> A program that accepts various amounts of data to simulate a futsal game.</w:t>
       </w:r>
     </w:p>
     <w:p>
@@ -2077,36 +1849,7 @@
           <w:sz w:val="18"/>
           <w:szCs w:val="18"/>
         </w:rPr>
-        <w:t xml:space="preserve"> </w:t>
-      </w:r>
-      <w:r>
-        <w:rPr>
-          <w:rFonts w:ascii="Segoe UI" w:hAnsi="Segoe UI" w:cs="Segoe UI"/>
-          <w:color w:val="000000"/>
-          <w:sz w:val="18"/>
-          <w:szCs w:val="18"/>
-        </w:rPr>
-        <w:t xml:space="preserve">Setup and Configured up and running ftp, </w:t>
-      </w:r>
-      <w:proofErr w:type="spellStart"/>
-      <w:r>
-        <w:rPr>
-          <w:rFonts w:ascii="Segoe UI" w:hAnsi="Segoe UI" w:cs="Segoe UI"/>
-          <w:color w:val="000000"/>
-          <w:sz w:val="18"/>
-          <w:szCs w:val="18"/>
-        </w:rPr>
-        <w:t>dhcp</w:t>
-      </w:r>
-      <w:proofErr w:type="spellEnd"/>
-      <w:r>
-        <w:rPr>
-          <w:rFonts w:ascii="Segoe UI" w:hAnsi="Segoe UI" w:cs="Segoe UI"/>
-          <w:color w:val="000000"/>
-          <w:sz w:val="18"/>
-          <w:szCs w:val="18"/>
-        </w:rPr>
-        <w:t>, http, samba and proxy servers in Linux</w:t>
+        <w:t xml:space="preserve"> Setup and Configured up and running ftp, dhcp, http, samba and proxy servers in Linux</w:t>
       </w:r>
       <w:r>
         <w:rPr>
@@ -2380,25 +2123,14 @@
           <w:szCs w:val="18"/>
         </w:rPr>
       </w:pPr>
-      <w:proofErr w:type="gramStart"/>
-      <w:r>
-        <w:rPr>
-          <w:rFonts w:ascii="Segoe UI" w:hAnsi="Segoe UI" w:cs="Segoe UI"/>
-          <w:color w:val="000000"/>
-          <w:sz w:val="18"/>
-          <w:szCs w:val="18"/>
-        </w:rPr>
-        <w:t>both</w:t>
-      </w:r>
-      <w:proofErr w:type="gramEnd"/>
-      <w:r>
-        <w:rPr>
-          <w:rFonts w:ascii="Segoe UI" w:hAnsi="Segoe UI" w:cs="Segoe UI"/>
-          <w:color w:val="000000"/>
-          <w:sz w:val="18"/>
-          <w:szCs w:val="18"/>
-        </w:rPr>
-        <w:t xml:space="preserve"> standalone(exe) and web version(using a unity web plugin). The simulation is interactive wherein users are</w:t>
+      <w:r>
+        <w:rPr>
+          <w:rFonts w:ascii="Segoe UI" w:hAnsi="Segoe UI" w:cs="Segoe UI"/>
+          <w:color w:val="000000"/>
+          <w:sz w:val="18"/>
+          <w:szCs w:val="18"/>
+        </w:rPr>
+        <w:t>both standalone(exe) and web version(using a unity web plugin). The simulation is interactive wherein users are</w:t>
       </w:r>
     </w:p>
     <w:p>
@@ -2411,25 +2143,14 @@
           <w:szCs w:val="18"/>
         </w:rPr>
       </w:pPr>
-      <w:proofErr w:type="gramStart"/>
-      <w:r>
-        <w:rPr>
-          <w:rFonts w:ascii="Segoe UI" w:hAnsi="Segoe UI" w:cs="Segoe UI"/>
-          <w:color w:val="000000"/>
-          <w:sz w:val="18"/>
-          <w:szCs w:val="18"/>
-        </w:rPr>
-        <w:t>provided</w:t>
-      </w:r>
-      <w:proofErr w:type="gramEnd"/>
-      <w:r>
-        <w:rPr>
-          <w:rFonts w:ascii="Segoe UI" w:hAnsi="Segoe UI" w:cs="Segoe UI"/>
-          <w:color w:val="000000"/>
-          <w:sz w:val="18"/>
-          <w:szCs w:val="18"/>
-        </w:rPr>
-        <w:t xml:space="preserve"> information for a specific bone within the skeletal system. It also included a quiz function and various </w:t>
+      <w:r>
+        <w:rPr>
+          <w:rFonts w:ascii="Segoe UI" w:hAnsi="Segoe UI" w:cs="Segoe UI"/>
+          <w:color w:val="000000"/>
+          <w:sz w:val="18"/>
+          <w:szCs w:val="18"/>
+        </w:rPr>
+        <w:t xml:space="preserve">provided information for a specific bone within the skeletal system. It also included a quiz function and various </w:t>
       </w:r>
     </w:p>
     <w:p>
@@ -2442,25 +2163,14 @@
           <w:szCs w:val="18"/>
         </w:rPr>
       </w:pPr>
-      <w:proofErr w:type="gramStart"/>
-      <w:r>
-        <w:rPr>
-          <w:rFonts w:ascii="Segoe UI" w:hAnsi="Segoe UI" w:cs="Segoe UI"/>
-          <w:color w:val="000000"/>
-          <w:sz w:val="18"/>
-          <w:szCs w:val="18"/>
-        </w:rPr>
-        <w:t>skeletal</w:t>
-      </w:r>
-      <w:proofErr w:type="gramEnd"/>
-      <w:r>
-        <w:rPr>
-          <w:rFonts w:ascii="Segoe UI" w:hAnsi="Segoe UI" w:cs="Segoe UI"/>
-          <w:color w:val="000000"/>
-          <w:sz w:val="18"/>
-          <w:szCs w:val="18"/>
-        </w:rPr>
-        <w:t xml:space="preserve"> system related games.</w:t>
+      <w:r>
+        <w:rPr>
+          <w:rFonts w:ascii="Segoe UI" w:hAnsi="Segoe UI" w:cs="Segoe UI"/>
+          <w:color w:val="000000"/>
+          <w:sz w:val="18"/>
+          <w:szCs w:val="18"/>
+        </w:rPr>
+        <w:t>skeletal system related games.</w:t>
       </w:r>
     </w:p>
     <w:p>
@@ -2943,10 +2653,78 @@
           <w:sz w:val="18"/>
           <w:szCs w:val="18"/>
         </w:rPr>
-        <w:t xml:space="preserve">Dr. Geraldine D. </w:t>
-      </w:r>
-      <w:proofErr w:type="spellStart"/>
-      <w:r>
+        <w:t>Dr. Geraldine D. Durias</w:t>
+      </w:r>
+    </w:p>
+    <w:p>
+      <w:pPr>
+        <w:rPr>
+          <w:rFonts w:ascii="Segoe UI" w:hAnsi="Segoe UI" w:cs="Segoe UI"/>
+          <w:color w:val="000000"/>
+          <w:sz w:val="18"/>
+          <w:szCs w:val="18"/>
+        </w:rPr>
+      </w:pPr>
+      <w:r>
+        <w:rPr>
+          <w:rFonts w:ascii="Segoe UI" w:hAnsi="Segoe UI" w:cs="Segoe UI"/>
+          <w:color w:val="000000"/>
+          <w:sz w:val="18"/>
+          <w:szCs w:val="18"/>
+        </w:rPr>
+        <w:t xml:space="preserve">   Dean of College of Computer Studies</w:t>
+      </w:r>
+    </w:p>
+    <w:p>
+      <w:pPr>
+        <w:rPr>
+          <w:rFonts w:ascii="Segoe UI" w:hAnsi="Segoe UI" w:cs="Segoe UI"/>
+          <w:color w:val="000000"/>
+          <w:sz w:val="18"/>
+          <w:szCs w:val="18"/>
+        </w:rPr>
+      </w:pPr>
+      <w:r>
+        <w:rPr>
+          <w:rFonts w:ascii="Segoe UI" w:hAnsi="Segoe UI" w:cs="Segoe UI"/>
+          <w:color w:val="000000"/>
+          <w:sz w:val="18"/>
+          <w:szCs w:val="18"/>
+        </w:rPr>
+        <w:t xml:space="preserve">   Misamis University</w:t>
+      </w:r>
+    </w:p>
+    <w:p>
+      <w:pPr>
+        <w:rPr>
+          <w:rFonts w:ascii="Segoe UI" w:hAnsi="Segoe UI" w:cs="Segoe UI"/>
+          <w:color w:val="000000"/>
+          <w:sz w:val="18"/>
+          <w:szCs w:val="18"/>
+        </w:rPr>
+      </w:pPr>
+      <w:r>
+        <w:rPr>
+          <w:rFonts w:ascii="Segoe UI" w:hAnsi="Segoe UI" w:cs="Segoe UI"/>
+          <w:color w:val="000000"/>
+          <w:sz w:val="18"/>
+          <w:szCs w:val="18"/>
+        </w:rPr>
+        <w:t xml:space="preserve">   09267543875</w:t>
+      </w:r>
+    </w:p>
+    <w:p>
+      <w:pPr>
+        <w:rPr>
+          <w:rFonts w:ascii="Segoe UI" w:hAnsi="Segoe UI" w:cs="Segoe UI"/>
+          <w:color w:val="000000"/>
+          <w:sz w:val="18"/>
+          <w:szCs w:val="18"/>
+        </w:rPr>
+      </w:pPr>
+    </w:p>
+    <w:p>
+      <w:pPr>
         <w:rPr>
           <w:rFonts w:ascii="Segoe UI" w:hAnsi="Segoe UI" w:cs="Segoe UI"/>
           <w:b/>
@@ -2954,99 +2732,26 @@
           <w:sz w:val="18"/>
           <w:szCs w:val="18"/>
         </w:rPr>
-        <w:t>Durias</w:t>
-      </w:r>
-      <w:proofErr w:type="spellEnd"/>
-    </w:p>
-    <w:p>
-      <w:pPr>
-        <w:rPr>
-          <w:rFonts w:ascii="Segoe UI" w:hAnsi="Segoe UI" w:cs="Segoe UI"/>
-          <w:color w:val="000000"/>
-          <w:sz w:val="18"/>
-          <w:szCs w:val="18"/>
-        </w:rPr>
-      </w:pPr>
-      <w:r>
-        <w:rPr>
-          <w:rFonts w:ascii="Segoe UI" w:hAnsi="Segoe UI" w:cs="Segoe UI"/>
-          <w:color w:val="000000"/>
-          <w:sz w:val="18"/>
-          <w:szCs w:val="18"/>
-        </w:rPr>
-        <w:t xml:space="preserve">   Dean of College of Computer Studies</w:t>
-      </w:r>
-    </w:p>
-    <w:p>
-      <w:pPr>
-        <w:rPr>
-          <w:rFonts w:ascii="Segoe UI" w:hAnsi="Segoe UI" w:cs="Segoe UI"/>
-          <w:color w:val="000000"/>
-          <w:sz w:val="18"/>
-          <w:szCs w:val="18"/>
-        </w:rPr>
-      </w:pPr>
-      <w:r>
-        <w:rPr>
-          <w:rFonts w:ascii="Segoe UI" w:hAnsi="Segoe UI" w:cs="Segoe UI"/>
-          <w:color w:val="000000"/>
-          <w:sz w:val="18"/>
-          <w:szCs w:val="18"/>
-        </w:rPr>
-        <w:t xml:space="preserve">   </w:t>
-      </w:r>
-      <w:proofErr w:type="spellStart"/>
-      <w:r>
-        <w:rPr>
-          <w:rFonts w:ascii="Segoe UI" w:hAnsi="Segoe UI" w:cs="Segoe UI"/>
-          <w:color w:val="000000"/>
-          <w:sz w:val="18"/>
-          <w:szCs w:val="18"/>
-        </w:rPr>
-        <w:t>Misamis</w:t>
-      </w:r>
-      <w:proofErr w:type="spellEnd"/>
-      <w:r>
-        <w:rPr>
-          <w:rFonts w:ascii="Segoe UI" w:hAnsi="Segoe UI" w:cs="Segoe UI"/>
-          <w:color w:val="000000"/>
-          <w:sz w:val="18"/>
-          <w:szCs w:val="18"/>
-        </w:rPr>
-        <w:t xml:space="preserve"> University</w:t>
-      </w:r>
-    </w:p>
-    <w:p>
-      <w:pPr>
-        <w:rPr>
-          <w:rFonts w:ascii="Segoe UI" w:hAnsi="Segoe UI" w:cs="Segoe UI"/>
-          <w:color w:val="000000"/>
-          <w:sz w:val="18"/>
-          <w:szCs w:val="18"/>
-        </w:rPr>
-      </w:pPr>
-      <w:r>
-        <w:rPr>
-          <w:rFonts w:ascii="Segoe UI" w:hAnsi="Segoe UI" w:cs="Segoe UI"/>
-          <w:color w:val="000000"/>
-          <w:sz w:val="18"/>
-          <w:szCs w:val="18"/>
-        </w:rPr>
-        <w:t xml:space="preserve">   09267543875</w:t>
-      </w:r>
-    </w:p>
-    <w:p>
-      <w:pPr>
-        <w:rPr>
-          <w:rFonts w:ascii="Segoe UI" w:hAnsi="Segoe UI" w:cs="Segoe UI"/>
-          <w:color w:val="000000"/>
-          <w:sz w:val="18"/>
-          <w:szCs w:val="18"/>
-        </w:rPr>
-      </w:pPr>
-    </w:p>
-    <w:p>
-      <w:pPr>
+      </w:pPr>
+      <w:r>
+        <w:rPr>
+          <w:rFonts w:ascii="Segoe UI" w:hAnsi="Segoe UI" w:cs="Segoe UI"/>
+          <w:color w:val="000000"/>
+          <w:sz w:val="18"/>
+          <w:szCs w:val="18"/>
+        </w:rPr>
+        <w:sym w:font="Symbol" w:char="F0B7"/>
+      </w:r>
+      <w:r>
+        <w:rPr>
+          <w:rFonts w:ascii="Segoe UI" w:hAnsi="Segoe UI" w:cs="Segoe UI"/>
+          <w:color w:val="000000"/>
+          <w:sz w:val="18"/>
+          <w:szCs w:val="18"/>
+        </w:rPr>
+        <w:t xml:space="preserve"> </w:t>
+      </w:r>
+      <w:r>
         <w:rPr>
           <w:rFonts w:ascii="Segoe UI" w:hAnsi="Segoe UI" w:cs="Segoe UI"/>
           <w:b/>
@@ -3054,6 +2759,85 @@
           <w:sz w:val="18"/>
           <w:szCs w:val="18"/>
         </w:rPr>
+        <w:t>Vincent Ian A. Tibon</w:t>
+      </w:r>
+    </w:p>
+    <w:p>
+      <w:pPr>
+        <w:rPr>
+          <w:rFonts w:ascii="Segoe UI" w:hAnsi="Segoe UI" w:cs="Segoe UI"/>
+          <w:color w:val="000000"/>
+          <w:sz w:val="18"/>
+          <w:szCs w:val="18"/>
+        </w:rPr>
+      </w:pPr>
+      <w:r>
+        <w:rPr>
+          <w:rFonts w:ascii="Segoe UI" w:hAnsi="Segoe UI" w:cs="Segoe UI"/>
+          <w:color w:val="000000"/>
+          <w:sz w:val="18"/>
+          <w:szCs w:val="18"/>
+        </w:rPr>
+        <w:t xml:space="preserve">   Project Delivery Consulatant</w:t>
+      </w:r>
+    </w:p>
+    <w:p>
+      <w:pPr>
+        <w:rPr>
+          <w:rFonts w:ascii="Segoe UI" w:hAnsi="Segoe UI" w:cs="Segoe UI"/>
+          <w:color w:val="000000"/>
+          <w:sz w:val="18"/>
+          <w:szCs w:val="18"/>
+        </w:rPr>
+      </w:pPr>
+      <w:r>
+        <w:rPr>
+          <w:rFonts w:ascii="Segoe UI" w:hAnsi="Segoe UI" w:cs="Segoe UI"/>
+          <w:color w:val="000000"/>
+          <w:sz w:val="18"/>
+          <w:szCs w:val="18"/>
+        </w:rPr>
+        <w:t xml:space="preserve">   Lexmark</w:t>
+      </w:r>
+    </w:p>
+    <w:p>
+      <w:pPr>
+        <w:rPr>
+          <w:rFonts w:ascii="Segoe UI" w:hAnsi="Segoe UI" w:cs="Segoe UI"/>
+          <w:color w:val="000000"/>
+          <w:sz w:val="18"/>
+          <w:szCs w:val="18"/>
+        </w:rPr>
+      </w:pPr>
+      <w:r>
+        <w:rPr>
+          <w:rFonts w:ascii="Segoe UI" w:hAnsi="Segoe UI" w:cs="Segoe UI"/>
+          <w:color w:val="000000"/>
+          <w:sz w:val="18"/>
+          <w:szCs w:val="18"/>
+        </w:rPr>
+        <w:t xml:space="preserve">   09177953375</w:t>
+      </w:r>
+    </w:p>
+    <w:p>
+      <w:pPr>
+        <w:rPr>
+          <w:rFonts w:ascii="Segoe UI" w:hAnsi="Segoe UI" w:cs="Segoe UI"/>
+          <w:color w:val="000000"/>
+          <w:sz w:val="18"/>
+          <w:szCs w:val="18"/>
+        </w:rPr>
+      </w:pPr>
+    </w:p>
+    <w:p>
+      <w:pPr>
+        <w:rPr>
+          <w:rFonts w:ascii="Segoe UI" w:hAnsi="Segoe UI" w:cs="Segoe UI"/>
+          <w:b/>
+          <w:color w:val="000000"/>
+          <w:sz w:val="18"/>
+          <w:szCs w:val="18"/>
+        </w:rPr>
       </w:pPr>
       <w:r>
         <w:rPr>
@@ -3081,259 +2865,64 @@
           <w:sz w:val="18"/>
           <w:szCs w:val="18"/>
         </w:rPr>
-        <w:t xml:space="preserve">Vincent Ian A. </w:t>
-      </w:r>
-      <w:proofErr w:type="spellStart"/>
-      <w:r>
-        <w:rPr>
-          <w:rFonts w:ascii="Segoe UI" w:hAnsi="Segoe UI" w:cs="Segoe UI"/>
-          <w:b/>
-          <w:color w:val="000000"/>
-          <w:sz w:val="18"/>
-          <w:szCs w:val="18"/>
-        </w:rPr>
-        <w:t>Tibon</w:t>
-      </w:r>
-      <w:proofErr w:type="spellEnd"/>
-    </w:p>
-    <w:p>
-      <w:pPr>
-        <w:rPr>
-          <w:rFonts w:ascii="Segoe UI" w:hAnsi="Segoe UI" w:cs="Segoe UI"/>
-          <w:color w:val="000000"/>
-          <w:sz w:val="18"/>
-          <w:szCs w:val="18"/>
-        </w:rPr>
-      </w:pPr>
-      <w:r>
-        <w:rPr>
-          <w:rFonts w:ascii="Segoe UI" w:hAnsi="Segoe UI" w:cs="Segoe UI"/>
-          <w:color w:val="000000"/>
-          <w:sz w:val="18"/>
-          <w:szCs w:val="18"/>
-        </w:rPr>
-        <w:t xml:space="preserve">   </w:t>
-      </w:r>
-      <w:r>
-        <w:rPr>
-          <w:rFonts w:ascii="Segoe UI" w:hAnsi="Segoe UI" w:cs="Segoe UI"/>
-          <w:color w:val="000000"/>
-          <w:sz w:val="18"/>
-          <w:szCs w:val="18"/>
-        </w:rPr>
-        <w:t xml:space="preserve">Project Delivery </w:t>
-      </w:r>
-      <w:proofErr w:type="spellStart"/>
-      <w:r>
-        <w:rPr>
-          <w:rFonts w:ascii="Segoe UI" w:hAnsi="Segoe UI" w:cs="Segoe UI"/>
-          <w:color w:val="000000"/>
-          <w:sz w:val="18"/>
-          <w:szCs w:val="18"/>
-        </w:rPr>
-        <w:t>Consulatant</w:t>
-      </w:r>
-      <w:proofErr w:type="spellEnd"/>
-    </w:p>
-    <w:p>
-      <w:pPr>
-        <w:rPr>
-          <w:rFonts w:ascii="Segoe UI" w:hAnsi="Segoe UI" w:cs="Segoe UI"/>
-          <w:color w:val="000000"/>
-          <w:sz w:val="18"/>
-          <w:szCs w:val="18"/>
-        </w:rPr>
-      </w:pPr>
-      <w:r>
-        <w:rPr>
-          <w:rFonts w:ascii="Segoe UI" w:hAnsi="Segoe UI" w:cs="Segoe UI"/>
-          <w:color w:val="000000"/>
-          <w:sz w:val="18"/>
-          <w:szCs w:val="18"/>
-        </w:rPr>
-        <w:t xml:space="preserve">   </w:t>
-      </w:r>
-      <w:r>
-        <w:rPr>
-          <w:rFonts w:ascii="Segoe UI" w:hAnsi="Segoe UI" w:cs="Segoe UI"/>
-          <w:color w:val="000000"/>
-          <w:sz w:val="18"/>
-          <w:szCs w:val="18"/>
-        </w:rPr>
-        <w:t>Lexmark</w:t>
-      </w:r>
-    </w:p>
-    <w:p>
-      <w:pPr>
-        <w:rPr>
-          <w:rFonts w:ascii="Segoe UI" w:hAnsi="Segoe UI" w:cs="Segoe UI"/>
-          <w:color w:val="000000"/>
-          <w:sz w:val="18"/>
-          <w:szCs w:val="18"/>
-        </w:rPr>
-      </w:pPr>
-      <w:r>
-        <w:rPr>
-          <w:rFonts w:ascii="Segoe UI" w:hAnsi="Segoe UI" w:cs="Segoe UI"/>
-          <w:color w:val="000000"/>
-          <w:sz w:val="18"/>
-          <w:szCs w:val="18"/>
-        </w:rPr>
-        <w:t xml:space="preserve">   09</w:t>
-      </w:r>
-      <w:r>
-        <w:rPr>
-          <w:rFonts w:ascii="Segoe UI" w:hAnsi="Segoe UI" w:cs="Segoe UI"/>
-          <w:color w:val="000000"/>
-          <w:sz w:val="18"/>
-          <w:szCs w:val="18"/>
-        </w:rPr>
-        <w:t>177953375</w:t>
-      </w:r>
-    </w:p>
-    <w:p>
-      <w:pPr>
-        <w:rPr>
-          <w:rFonts w:ascii="Segoe UI" w:hAnsi="Segoe UI" w:cs="Segoe UI"/>
-          <w:color w:val="000000"/>
-          <w:sz w:val="18"/>
-          <w:szCs w:val="18"/>
-        </w:rPr>
-      </w:pPr>
-    </w:p>
-    <w:p>
-      <w:pPr>
-        <w:rPr>
-          <w:rFonts w:ascii="Segoe UI" w:hAnsi="Segoe UI" w:cs="Segoe UI"/>
-          <w:b/>
-          <w:color w:val="000000"/>
-          <w:sz w:val="18"/>
-          <w:szCs w:val="18"/>
-        </w:rPr>
-      </w:pPr>
-      <w:r>
-        <w:rPr>
-          <w:rFonts w:ascii="Segoe UI" w:hAnsi="Segoe UI" w:cs="Segoe UI"/>
-          <w:color w:val="000000"/>
-          <w:sz w:val="18"/>
-          <w:szCs w:val="18"/>
-        </w:rPr>
-        <w:sym w:font="Symbol" w:char="F0B7"/>
-      </w:r>
-      <w:r>
-        <w:rPr>
-          <w:rFonts w:ascii="Segoe UI" w:hAnsi="Segoe UI" w:cs="Segoe UI"/>
-          <w:color w:val="000000"/>
-          <w:sz w:val="18"/>
-          <w:szCs w:val="18"/>
-        </w:rPr>
-        <w:t xml:space="preserve"> </w:t>
-      </w:r>
-      <w:r>
-        <w:rPr>
-          <w:rFonts w:ascii="Segoe UI" w:hAnsi="Segoe UI" w:cs="Segoe UI"/>
-          <w:b/>
-          <w:color w:val="000000"/>
-          <w:sz w:val="18"/>
-          <w:szCs w:val="18"/>
-        </w:rPr>
-        <w:t xml:space="preserve">Roselyn </w:t>
-      </w:r>
-      <w:proofErr w:type="spellStart"/>
-      <w:r>
-        <w:rPr>
-          <w:rFonts w:ascii="Segoe UI" w:hAnsi="Segoe UI" w:cs="Segoe UI"/>
-          <w:b/>
-          <w:color w:val="000000"/>
-          <w:sz w:val="18"/>
-          <w:szCs w:val="18"/>
-        </w:rPr>
-        <w:t>Abadilla</w:t>
-      </w:r>
-      <w:proofErr w:type="spellEnd"/>
-    </w:p>
-    <w:p>
-      <w:pPr>
-        <w:rPr>
-          <w:rFonts w:ascii="Segoe UI" w:hAnsi="Segoe UI" w:cs="Segoe UI"/>
-          <w:color w:val="000000"/>
-          <w:sz w:val="18"/>
-          <w:szCs w:val="18"/>
-        </w:rPr>
-      </w:pPr>
-      <w:r>
-        <w:rPr>
-          <w:rFonts w:ascii="Segoe UI" w:hAnsi="Segoe UI" w:cs="Segoe UI"/>
-          <w:color w:val="000000"/>
-          <w:sz w:val="18"/>
-          <w:szCs w:val="18"/>
-        </w:rPr>
-        <w:t xml:space="preserve">   </w:t>
-      </w:r>
-      <w:r>
-        <w:rPr>
-          <w:rFonts w:ascii="Segoe UI" w:hAnsi="Segoe UI" w:cs="Segoe UI"/>
-          <w:color w:val="000000"/>
-          <w:sz w:val="18"/>
-          <w:szCs w:val="18"/>
-        </w:rPr>
-        <w:t>Sales Consultant</w:t>
-      </w:r>
-    </w:p>
-    <w:p>
-      <w:pPr>
-        <w:rPr>
-          <w:rFonts w:ascii="Segoe UI" w:hAnsi="Segoe UI" w:cs="Segoe UI"/>
-          <w:color w:val="000000"/>
-          <w:sz w:val="18"/>
-          <w:szCs w:val="18"/>
-        </w:rPr>
-      </w:pPr>
-      <w:r>
-        <w:rPr>
-          <w:rFonts w:ascii="Segoe UI" w:hAnsi="Segoe UI" w:cs="Segoe UI"/>
-          <w:color w:val="000000"/>
-          <w:sz w:val="18"/>
-          <w:szCs w:val="18"/>
-        </w:rPr>
-        <w:t xml:space="preserve">   </w:t>
-      </w:r>
-      <w:r>
-        <w:rPr>
-          <w:rFonts w:ascii="Segoe UI" w:hAnsi="Segoe UI" w:cs="Segoe UI"/>
-          <w:color w:val="000000"/>
-          <w:sz w:val="18"/>
-          <w:szCs w:val="18"/>
-        </w:rPr>
-        <w:t>Telstra</w:t>
-      </w:r>
-    </w:p>
-    <w:p>
-      <w:pPr>
-        <w:rPr>
-          <w:rFonts w:ascii="Segoe UI" w:hAnsi="Segoe UI" w:cs="Segoe UI"/>
-          <w:color w:val="000000"/>
-          <w:sz w:val="18"/>
-          <w:szCs w:val="18"/>
-        </w:rPr>
-      </w:pPr>
-      <w:r>
-        <w:rPr>
-          <w:rFonts w:ascii="Segoe UI" w:hAnsi="Segoe UI" w:cs="Segoe UI"/>
-          <w:color w:val="000000"/>
-          <w:sz w:val="18"/>
-          <w:szCs w:val="18"/>
-        </w:rPr>
-        <w:t xml:space="preserve">   </w:t>
-      </w:r>
-      <w:r>
-        <w:rPr>
-          <w:rFonts w:ascii="Segoe UI" w:hAnsi="Segoe UI" w:cs="Segoe UI"/>
-          <w:color w:val="000000"/>
-          <w:sz w:val="18"/>
-          <w:szCs w:val="18"/>
-        </w:rPr>
-        <w:t>09951130548</w:t>
+        <w:t>Roselyn Abadilla</w:t>
+      </w:r>
+    </w:p>
+    <w:p>
+      <w:pPr>
+        <w:rPr>
+          <w:rFonts w:ascii="Segoe UI" w:hAnsi="Segoe UI" w:cs="Segoe UI"/>
+          <w:color w:val="000000"/>
+          <w:sz w:val="18"/>
+          <w:szCs w:val="18"/>
+        </w:rPr>
+      </w:pPr>
+      <w:r>
+        <w:rPr>
+          <w:rFonts w:ascii="Segoe UI" w:hAnsi="Segoe UI" w:cs="Segoe UI"/>
+          <w:color w:val="000000"/>
+          <w:sz w:val="18"/>
+          <w:szCs w:val="18"/>
+        </w:rPr>
+        <w:t xml:space="preserve">   Sales Consultant</w:t>
+      </w:r>
+    </w:p>
+    <w:p>
+      <w:pPr>
+        <w:rPr>
+          <w:rFonts w:ascii="Segoe UI" w:hAnsi="Segoe UI" w:cs="Segoe UI"/>
+          <w:color w:val="000000"/>
+          <w:sz w:val="18"/>
+          <w:szCs w:val="18"/>
+        </w:rPr>
+      </w:pPr>
+      <w:r>
+        <w:rPr>
+          <w:rFonts w:ascii="Segoe UI" w:hAnsi="Segoe UI" w:cs="Segoe UI"/>
+          <w:color w:val="000000"/>
+          <w:sz w:val="18"/>
+          <w:szCs w:val="18"/>
+        </w:rPr>
+        <w:t xml:space="preserve">   Telstra</w:t>
+      </w:r>
+    </w:p>
+    <w:p>
+      <w:pPr>
+        <w:rPr>
+          <w:rFonts w:ascii="Segoe UI" w:hAnsi="Segoe UI" w:cs="Segoe UI"/>
+          <w:color w:val="000000"/>
+          <w:sz w:val="18"/>
+          <w:szCs w:val="18"/>
+        </w:rPr>
+      </w:pPr>
+      <w:r>
+        <w:rPr>
+          <w:rFonts w:ascii="Segoe UI" w:hAnsi="Segoe UI" w:cs="Segoe UI"/>
+          <w:color w:val="000000"/>
+          <w:sz w:val="18"/>
+          <w:szCs w:val="18"/>
+        </w:rPr>
+        <w:t xml:space="preserve">   09951130548</w:t>
       </w:r>
     </w:p>
     <w:p>

</xml_diff>